<commit_message>
final version of tasks
</commit_message>
<xml_diff>
--- a/tasks.docx
+++ b/tasks.docx
@@ -210,6 +210,24 @@
         <w:t xml:space="preserve">INSERT queries for all tables  </w:t>
       </w:r>
     </w:p>
+    <w:p>
+      <w:pPr>
+        <w:pStyle w:val="ListParagraph"/>
+        <w:numPr>
+          <w:ilvl w:val="0"/>
+          <w:numId w:val="3"/>
+        </w:numPr>
+      </w:pPr>
+      <w:r>
+        <w:t xml:space="preserve">READ queries </w:t>
+      </w:r>
+    </w:p>
+    <w:p>
+      <w:pPr>
+        <w:pStyle w:val="ListParagraph"/>
+        <w:ind w:left="1800"/>
+      </w:pPr>
+    </w:p>
     <w:p/>
     <w:p>
       <w:pPr>
@@ -528,7 +546,6 @@
           <w:b/>
           <w:sz w:val="28"/>
         </w:rPr>
-        <w:lastRenderedPageBreak/>
         <w:t>Edit and Add</w:t>
       </w:r>
       <w:r>
@@ -949,8 +966,182 @@
           <w:sz w:val="24"/>
         </w:rPr>
       </w:pPr>
+      <w:r>
+        <w:rPr>
+          <w:b/>
+          <w:sz w:val="24"/>
+        </w:rPr>
+        <w:t>Reading all user input data from Web pages.</w:t>
+      </w:r>
+    </w:p>
+    <w:p>
+      <w:pPr>
+        <w:rPr>
+          <w:sz w:val="24"/>
+        </w:rPr>
+      </w:pPr>
+      <w:r>
+        <w:rPr>
+          <w:sz w:val="24"/>
+        </w:rPr>
+        <w:t>Proper safety measures should be applied so that user enters correct data (just like in the Java get-ers and set-ers)</w:t>
+      </w:r>
+    </w:p>
+    <w:p>
+      <w:pPr>
+        <w:pStyle w:val="ListParagraph"/>
+        <w:numPr>
+          <w:ilvl w:val="1"/>
+          <w:numId w:val="1"/>
+        </w:numPr>
+        <w:rPr>
+          <w:b/>
+          <w:sz w:val="24"/>
+        </w:rPr>
+      </w:pPr>
+      <w:r>
+        <w:rPr>
+          <w:b/>
+          <w:sz w:val="24"/>
+        </w:rPr>
+        <w:t xml:space="preserve">Applying changes of Employees and Shifts </w:t>
+      </w:r>
+      <w:r>
+        <w:rPr>
+          <w:b/>
+          <w:sz w:val="24"/>
+        </w:rPr>
+        <w:t>to</w:t>
+      </w:r>
+      <w:r>
+        <w:rPr>
+          <w:b/>
+          <w:sz w:val="24"/>
+        </w:rPr>
+        <w:t xml:space="preserve"> database.</w:t>
+      </w:r>
+    </w:p>
+    <w:p>
+      <w:pPr>
+        <w:rPr>
+          <w:sz w:val="24"/>
+        </w:rPr>
+      </w:pPr>
+      <w:r>
+        <w:rPr>
+          <w:sz w:val="24"/>
+        </w:rPr>
+        <w:t xml:space="preserve">The same safeties should be plased in here </w:t>
+      </w:r>
+      <w:r>
+        <w:rPr>
+          <w:sz w:val="24"/>
+        </w:rPr>
+        <w:t>that are</w:t>
+      </w:r>
+      <w:r>
+        <w:rPr>
+          <w:sz w:val="24"/>
+        </w:rPr>
+        <w:t xml:space="preserve"> in 4.1.</w:t>
+      </w:r>
+    </w:p>
+    <w:p>
+      <w:pPr>
+        <w:pStyle w:val="ListParagraph"/>
+        <w:numPr>
+          <w:ilvl w:val="1"/>
+          <w:numId w:val="1"/>
+        </w:numPr>
+        <w:rPr>
+          <w:b/>
+          <w:sz w:val="24"/>
+        </w:rPr>
+      </w:pPr>
+      <w:r>
+        <w:rPr>
+          <w:b/>
+          <w:sz w:val="24"/>
+        </w:rPr>
+        <w:t>Reading from database</w:t>
+      </w:r>
+    </w:p>
+    <w:p>
+      <w:pPr>
+        <w:rPr>
+          <w:sz w:val="24"/>
+        </w:rPr>
+      </w:pPr>
+      <w:r>
+        <w:rPr>
+          <w:sz w:val="24"/>
+        </w:rPr>
+        <w:t xml:space="preserve">Functions that will use the SQL READ </w:t>
+      </w:r>
+      <w:r>
+        <w:rPr>
+          <w:sz w:val="24"/>
+        </w:rPr>
+        <w:t>queries.</w:t>
+      </w:r>
       <w:bookmarkStart w:id="0" w:name="_GoBack"/>
       <w:bookmarkEnd w:id="0"/>
+    </w:p>
+    <w:p>
+      <w:pPr>
+        <w:rPr>
+          <w:b/>
+          <w:sz w:val="24"/>
+        </w:rPr>
+      </w:pPr>
+    </w:p>
+    <w:p>
+      <w:pPr>
+        <w:pStyle w:val="ListParagraph"/>
+        <w:numPr>
+          <w:ilvl w:val="1"/>
+          <w:numId w:val="1"/>
+        </w:numPr>
+        <w:rPr>
+          <w:b/>
+          <w:sz w:val="24"/>
+        </w:rPr>
+      </w:pPr>
+      <w:r>
+        <w:rPr>
+          <w:b/>
+          <w:sz w:val="24"/>
+        </w:rPr>
+        <w:lastRenderedPageBreak/>
+        <w:t>Executing the schedule arrangement algorithm</w:t>
+      </w:r>
+    </w:p>
+    <w:p>
+      <w:pPr>
+        <w:rPr>
+          <w:sz w:val="24"/>
+        </w:rPr>
+      </w:pPr>
+      <w:r>
+        <w:rPr>
+          <w:sz w:val="24"/>
+        </w:rPr>
+        <w:t>The same algorithm that is used in the Java implementation, but written in php.</w:t>
+      </w:r>
+    </w:p>
+    <w:p>
+      <w:pPr>
+        <w:rPr>
+          <w:sz w:val="24"/>
+        </w:rPr>
+      </w:pPr>
+    </w:p>
+    <w:p>
+      <w:pPr>
+        <w:rPr>
+          <w:sz w:val="24"/>
+        </w:rPr>
+      </w:pPr>
     </w:p>
     <w:p>
       <w:pPr>
@@ -1803,6 +1994,119 @@
     </w:lvl>
   </w:abstractNum>
   <w:abstractNum w:abstractNumId="7">
+    <w:nsid w:val="716F7E2B"/>
+    <w:multiLevelType w:val="hybridMultilevel"/>
+    <w:tmpl w:val="F8B00594"/>
+    <w:lvl w:ilvl="0" w:tplc="04090003">
+      <w:start w:val="1"/>
+      <w:numFmt w:val="bullet"/>
+      <w:lvlText w:val="o"/>
+      <w:lvlJc w:val="left"/>
+      <w:pPr>
+        <w:ind w:left="1080" w:hanging="360"/>
+      </w:pPr>
+      <w:rPr>
+        <w:rFonts w:ascii="Courier New" w:hAnsi="Courier New" w:cs="Courier New" w:hint="default"/>
+      </w:rPr>
+    </w:lvl>
+    <w:lvl w:ilvl="1" w:tplc="04090003">
+      <w:start w:val="1"/>
+      <w:numFmt w:val="bullet"/>
+      <w:lvlText w:val="o"/>
+      <w:lvlJc w:val="left"/>
+      <w:pPr>
+        <w:ind w:left="1800" w:hanging="360"/>
+      </w:pPr>
+      <w:rPr>
+        <w:rFonts w:ascii="Courier New" w:hAnsi="Courier New" w:cs="Courier New" w:hint="default"/>
+      </w:rPr>
+    </w:lvl>
+    <w:lvl w:ilvl="2" w:tplc="04090005" w:tentative="1">
+      <w:start w:val="1"/>
+      <w:numFmt w:val="bullet"/>
+      <w:lvlText w:val=""/>
+      <w:lvlJc w:val="left"/>
+      <w:pPr>
+        <w:ind w:left="2520" w:hanging="360"/>
+      </w:pPr>
+      <w:rPr>
+        <w:rFonts w:ascii="Wingdings" w:hAnsi="Wingdings" w:hint="default"/>
+      </w:rPr>
+    </w:lvl>
+    <w:lvl w:ilvl="3" w:tplc="04090001" w:tentative="1">
+      <w:start w:val="1"/>
+      <w:numFmt w:val="bullet"/>
+      <w:lvlText w:val=""/>
+      <w:lvlJc w:val="left"/>
+      <w:pPr>
+        <w:ind w:left="3240" w:hanging="360"/>
+      </w:pPr>
+      <w:rPr>
+        <w:rFonts w:ascii="Symbol" w:hAnsi="Symbol" w:hint="default"/>
+      </w:rPr>
+    </w:lvl>
+    <w:lvl w:ilvl="4" w:tplc="04090003" w:tentative="1">
+      <w:start w:val="1"/>
+      <w:numFmt w:val="bullet"/>
+      <w:lvlText w:val="o"/>
+      <w:lvlJc w:val="left"/>
+      <w:pPr>
+        <w:ind w:left="3960" w:hanging="360"/>
+      </w:pPr>
+      <w:rPr>
+        <w:rFonts w:ascii="Courier New" w:hAnsi="Courier New" w:cs="Courier New" w:hint="default"/>
+      </w:rPr>
+    </w:lvl>
+    <w:lvl w:ilvl="5" w:tplc="04090005" w:tentative="1">
+      <w:start w:val="1"/>
+      <w:numFmt w:val="bullet"/>
+      <w:lvlText w:val=""/>
+      <w:lvlJc w:val="left"/>
+      <w:pPr>
+        <w:ind w:left="4680" w:hanging="360"/>
+      </w:pPr>
+      <w:rPr>
+        <w:rFonts w:ascii="Wingdings" w:hAnsi="Wingdings" w:hint="default"/>
+      </w:rPr>
+    </w:lvl>
+    <w:lvl w:ilvl="6" w:tplc="04090001" w:tentative="1">
+      <w:start w:val="1"/>
+      <w:numFmt w:val="bullet"/>
+      <w:lvlText w:val=""/>
+      <w:lvlJc w:val="left"/>
+      <w:pPr>
+        <w:ind w:left="5400" w:hanging="360"/>
+      </w:pPr>
+      <w:rPr>
+        <w:rFonts w:ascii="Symbol" w:hAnsi="Symbol" w:hint="default"/>
+      </w:rPr>
+    </w:lvl>
+    <w:lvl w:ilvl="7" w:tplc="04090003" w:tentative="1">
+      <w:start w:val="1"/>
+      <w:numFmt w:val="bullet"/>
+      <w:lvlText w:val="o"/>
+      <w:lvlJc w:val="left"/>
+      <w:pPr>
+        <w:ind w:left="6120" w:hanging="360"/>
+      </w:pPr>
+      <w:rPr>
+        <w:rFonts w:ascii="Courier New" w:hAnsi="Courier New" w:cs="Courier New" w:hint="default"/>
+      </w:rPr>
+    </w:lvl>
+    <w:lvl w:ilvl="8" w:tplc="04090005" w:tentative="1">
+      <w:start w:val="1"/>
+      <w:numFmt w:val="bullet"/>
+      <w:lvlText w:val=""/>
+      <w:lvlJc w:val="left"/>
+      <w:pPr>
+        <w:ind w:left="6840" w:hanging="360"/>
+      </w:pPr>
+      <w:rPr>
+        <w:rFonts w:ascii="Wingdings" w:hAnsi="Wingdings" w:hint="default"/>
+      </w:rPr>
+    </w:lvl>
+  </w:abstractNum>
+  <w:abstractNum w:abstractNumId="8">
     <w:nsid w:val="7CD83AB6"/>
     <w:multiLevelType w:val="hybridMultilevel"/>
     <w:tmpl w:val="5C7A3974"/>
@@ -1903,7 +2207,7 @@
     <w:abstractNumId w:val="0"/>
   </w:num>
   <w:num w:numId="4">
-    <w:abstractNumId w:val="7"/>
+    <w:abstractNumId w:val="8"/>
   </w:num>
   <w:num w:numId="5">
     <w:abstractNumId w:val="4"/>
@@ -1916,6 +2220,9 @@
   </w:num>
   <w:num w:numId="8">
     <w:abstractNumId w:val="1"/>
+  </w:num>
+  <w:num w:numId="9">
+    <w:abstractNumId w:val="7"/>
   </w:num>
 </w:numbering>
 </file>

</xml_diff>

<commit_message>
removed unnecessary indexes in DB description
</commit_message>
<xml_diff>
--- a/tasks.docx
+++ b/tasks.docx
@@ -8,7 +8,15 @@
         <w:jc w:val="center"/>
       </w:pPr>
       <w:r>
-        <w:t>Rewriting the Scheduler program to use php and MySQL</w:t>
+        <w:t xml:space="preserve">Rewriting the Scheduler program to use </w:t>
+      </w:r>
+      <w:proofErr w:type="spellStart"/>
+      <w:r>
+        <w:t>php</w:t>
+      </w:r>
+      <w:proofErr w:type="spellEnd"/>
+      <w:r>
+        <w:t xml:space="preserve"> and MySQL</w:t>
       </w:r>
     </w:p>
     <w:p/>
@@ -93,7 +101,23 @@
           <w:b/>
           <w:sz w:val="24"/>
         </w:rPr>
-        <w:t>, EmployeeShifts, Employees</w:t>
+        <w:t xml:space="preserve">, </w:t>
+      </w:r>
+      <w:proofErr w:type="spellStart"/>
+      <w:r>
+        <w:rPr>
+          <w:b/>
+          <w:sz w:val="24"/>
+        </w:rPr>
+        <w:t>EmployeeShifts</w:t>
+      </w:r>
+      <w:proofErr w:type="spellEnd"/>
+      <w:r>
+        <w:rPr>
+          <w:b/>
+          <w:sz w:val="24"/>
+        </w:rPr>
+        <w:t>, Employees</w:t>
       </w:r>
       <w:r>
         <w:rPr>
@@ -108,6 +132,7 @@
         </w:rPr>
         <w:t xml:space="preserve">and </w:t>
       </w:r>
+      <w:proofErr w:type="spellStart"/>
       <w:r>
         <w:rPr>
           <w:b/>
@@ -115,6 +140,16 @@
         </w:rPr>
         <w:t>EmployeeFreeTimes</w:t>
       </w:r>
+      <w:proofErr w:type="spellEnd"/>
+    </w:p>
+    <w:p>
+      <w:pPr>
+        <w:pStyle w:val="ListParagraph"/>
+        <w:rPr>
+          <w:b/>
+          <w:sz w:val="24"/>
+        </w:rPr>
+      </w:pPr>
     </w:p>
     <w:p>
       <w:pPr>
@@ -131,10 +166,10 @@
           <w:sz w:val="28"/>
         </w:rPr>
         <w:drawing>
-          <wp:inline distT="0" distB="0" distL="0" distR="0" wp14:anchorId="588BDB47" wp14:editId="08681D6B">
-            <wp:extent cx="5940425" cy="4014470"/>
-            <wp:effectExtent l="0" t="0" r="3175" b="5080"/>
-            <wp:docPr id="2" name="Picture 2" descr="C:\Users\Merx3\Desktop\Untitled.png"/>
+          <wp:inline distT="0" distB="0" distL="0" distR="0">
+            <wp:extent cx="5940425" cy="2652395"/>
+            <wp:effectExtent l="0" t="0" r="3175" b="0"/>
+            <wp:docPr id="7" name="Picture 7" descr="C:\Dev\Github\Delta-Tasks_TEMP\Untitled.png"/>
             <wp:cNvGraphicFramePr>
               <a:graphicFrameLocks xmlns:a="http://schemas.openxmlformats.org/drawingml/2006/main" noChangeAspect="1"/>
             </wp:cNvGraphicFramePr>
@@ -142,7 +177,7 @@
               <a:graphicData uri="http://schemas.openxmlformats.org/drawingml/2006/picture">
                 <pic:pic xmlns:pic="http://schemas.openxmlformats.org/drawingml/2006/picture">
                   <pic:nvPicPr>
-                    <pic:cNvPr id="0" name="Picture 2" descr="C:\Users\Merx3\Desktop\Untitled.png"/>
+                    <pic:cNvPr id="0" name="Picture 7" descr="C:\Dev\Github\Delta-Tasks_TEMP\Untitled.png"/>
                     <pic:cNvPicPr>
                       <a:picLocks noChangeAspect="1" noChangeArrowheads="1"/>
                     </pic:cNvPicPr>
@@ -163,7 +198,7 @@
                   <pic:spPr bwMode="auto">
                     <a:xfrm>
                       <a:off x="0" y="0"/>
-                      <a:ext cx="5940425" cy="4014470"/>
+                      <a:ext cx="5940425" cy="2652395"/>
                     </a:xfrm>
                     <a:prstGeom prst="rect">
                       <a:avLst/>
@@ -183,7 +218,12 @@
     <w:p/>
     <w:p>
       <w:r>
-        <w:t>The queries that would be needed are:</w:t>
+        <w:t>The queries that would be needed are</w:t>
+      </w:r>
+      <w:bookmarkStart w:id="0" w:name="_GoBack"/>
+      <w:bookmarkEnd w:id="0"/>
+      <w:r>
+        <w:t>:</w:t>
       </w:r>
     </w:p>
     <w:p>
@@ -308,6 +348,7 @@
         <w:rPr>
           <w:sz w:val="24"/>
         </w:rPr>
+        <w:lastRenderedPageBreak/>
         <w:t>Work days</w:t>
       </w:r>
     </w:p>
@@ -618,6 +659,7 @@
         <w:rPr>
           <w:sz w:val="24"/>
         </w:rPr>
+        <w:lastRenderedPageBreak/>
         <w:t>Employee name</w:t>
       </w:r>
     </w:p>
@@ -951,8 +993,17 @@
           <w:b/>
           <w:sz w:val="24"/>
         </w:rPr>
-        <w:t>Rewriting the existing code to php</w:t>
-      </w:r>
+        <w:t xml:space="preserve">Rewriting the existing code to </w:t>
+      </w:r>
+      <w:proofErr w:type="spellStart"/>
+      <w:r>
+        <w:rPr>
+          <w:b/>
+          <w:sz w:val="24"/>
+        </w:rPr>
+        <w:t>php</w:t>
+      </w:r>
+      <w:proofErr w:type="spellEnd"/>
     </w:p>
     <w:p>
       <w:pPr>
@@ -984,7 +1035,35 @@
         <w:rPr>
           <w:sz w:val="24"/>
         </w:rPr>
-        <w:t>Proper safety measures should be applied so that user enters correct data (just like in the Java get-ers and set-ers)</w:t>
+        <w:t>Proper safety measures should be applied so that user enters correct data (just like in the Java get-</w:t>
+      </w:r>
+      <w:proofErr w:type="spellStart"/>
+      <w:r>
+        <w:rPr>
+          <w:sz w:val="24"/>
+        </w:rPr>
+        <w:t>ers</w:t>
+      </w:r>
+      <w:proofErr w:type="spellEnd"/>
+      <w:r>
+        <w:rPr>
+          <w:sz w:val="24"/>
+        </w:rPr>
+        <w:t xml:space="preserve"> and set-</w:t>
+      </w:r>
+      <w:proofErr w:type="spellStart"/>
+      <w:r>
+        <w:rPr>
+          <w:sz w:val="24"/>
+        </w:rPr>
+        <w:t>ers</w:t>
+      </w:r>
+      <w:proofErr w:type="spellEnd"/>
+      <w:r>
+        <w:rPr>
+          <w:sz w:val="24"/>
+        </w:rPr>
+        <w:t>)</w:t>
       </w:r>
     </w:p>
     <w:p>
@@ -1031,7 +1110,21 @@
         <w:rPr>
           <w:sz w:val="24"/>
         </w:rPr>
-        <w:t xml:space="preserve">The same safeties should be plased in here </w:t>
+        <w:t xml:space="preserve">The same safeties should be </w:t>
+      </w:r>
+      <w:proofErr w:type="spellStart"/>
+      <w:r>
+        <w:rPr>
+          <w:sz w:val="24"/>
+        </w:rPr>
+        <w:t>plased</w:t>
+      </w:r>
+      <w:proofErr w:type="spellEnd"/>
+      <w:r>
+        <w:rPr>
+          <w:sz w:val="24"/>
+        </w:rPr>
+        <w:t xml:space="preserve"> in here </w:t>
       </w:r>
       <w:r>
         <w:rPr>
@@ -1084,8 +1177,6 @@
         </w:rPr>
         <w:t>queries.</w:t>
       </w:r>
-      <w:bookmarkStart w:id="0" w:name="_GoBack"/>
-      <w:bookmarkEnd w:id="0"/>
     </w:p>
     <w:p>
       <w:pPr>
@@ -1126,7 +1217,21 @@
         <w:rPr>
           <w:sz w:val="24"/>
         </w:rPr>
-        <w:t>The same algorithm that is used in the Java implementation, but written in php.</w:t>
+        <w:t xml:space="preserve">The same algorithm that is used in the Java implementation, but written in </w:t>
+      </w:r>
+      <w:proofErr w:type="spellStart"/>
+      <w:r>
+        <w:rPr>
+          <w:sz w:val="24"/>
+        </w:rPr>
+        <w:t>php</w:t>
+      </w:r>
+      <w:proofErr w:type="spellEnd"/>
+      <w:r>
+        <w:rPr>
+          <w:sz w:val="24"/>
+        </w:rPr>
+        <w:t>.</w:t>
       </w:r>
     </w:p>
     <w:p>

</xml_diff>

<commit_message>
small note added to DB scheme
</commit_message>
<xml_diff>
--- a/tasks.docx
+++ b/tasks.docx
@@ -8,15 +8,7 @@
         <w:jc w:val="center"/>
       </w:pPr>
       <w:r>
-        <w:t xml:space="preserve">Rewriting the Scheduler program to use </w:t>
-      </w:r>
-      <w:proofErr w:type="spellStart"/>
-      <w:r>
-        <w:t>php</w:t>
-      </w:r>
-      <w:proofErr w:type="spellEnd"/>
-      <w:r>
-        <w:t xml:space="preserve"> and MySQL</w:t>
+        <w:t>Rewriting the Scheduler program to use php and MySQL</w:t>
       </w:r>
     </w:p>
     <w:p/>
@@ -101,23 +93,7 @@
           <w:b/>
           <w:sz w:val="24"/>
         </w:rPr>
-        <w:t xml:space="preserve">, </w:t>
-      </w:r>
-      <w:proofErr w:type="spellStart"/>
-      <w:r>
-        <w:rPr>
-          <w:b/>
-          <w:sz w:val="24"/>
-        </w:rPr>
-        <w:t>EmployeeShifts</w:t>
-      </w:r>
-      <w:proofErr w:type="spellEnd"/>
-      <w:r>
-        <w:rPr>
-          <w:b/>
-          <w:sz w:val="24"/>
-        </w:rPr>
-        <w:t>, Employees</w:t>
+        <w:t>, EmployeeShifts, Employees</w:t>
       </w:r>
       <w:r>
         <w:rPr>
@@ -132,7 +108,6 @@
         </w:rPr>
         <w:t xml:space="preserve">and </w:t>
       </w:r>
-      <w:proofErr w:type="spellStart"/>
       <w:r>
         <w:rPr>
           <w:b/>
@@ -140,7 +115,6 @@
         </w:rPr>
         <w:t>EmployeeFreeTimes</w:t>
       </w:r>
-      <w:proofErr w:type="spellEnd"/>
     </w:p>
     <w:p>
       <w:pPr>
@@ -215,15 +189,16 @@
         </w:drawing>
       </w:r>
     </w:p>
-    <w:p/>
-    <w:p>
-      <w:r>
-        <w:t>The queries that would be needed are</w:t>
+    <w:p>
+      <w:r>
+        <w:t>Note: The EmployeeShifts Foreign Keys both are used as Primary Key. The tool doesn’t have an option to draw that (or at least I couldn’t find such). Sorry about the inconvenience.</w:t>
       </w:r>
       <w:bookmarkStart w:id="0" w:name="_GoBack"/>
       <w:bookmarkEnd w:id="0"/>
-      <w:r>
-        <w:t>:</w:t>
+    </w:p>
+    <w:p>
+      <w:r>
+        <w:t>The queries that would be needed are:</w:t>
       </w:r>
     </w:p>
     <w:p>
@@ -265,6 +240,18 @@
     <w:p>
       <w:pPr>
         <w:pStyle w:val="ListParagraph"/>
+        <w:numPr>
+          <w:ilvl w:val="0"/>
+          <w:numId w:val="3"/>
+        </w:numPr>
+      </w:pPr>
+      <w:r>
+        <w:t>DELETE queries</w:t>
+      </w:r>
+    </w:p>
+    <w:p>
+      <w:pPr>
+        <w:pStyle w:val="ListParagraph"/>
         <w:ind w:left="1800"/>
       </w:pPr>
     </w:p>
@@ -306,6 +293,7 @@
         <w:rPr>
           <w:sz w:val="24"/>
         </w:rPr>
+        <w:lastRenderedPageBreak/>
         <w:t>The</w:t>
       </w:r>
       <w:r>
@@ -348,7 +336,6 @@
         <w:rPr>
           <w:sz w:val="24"/>
         </w:rPr>
-        <w:lastRenderedPageBreak/>
         <w:t>Work days</w:t>
       </w:r>
     </w:p>
@@ -641,6 +628,7 @@
         <w:rPr>
           <w:sz w:val="24"/>
         </w:rPr>
+        <w:lastRenderedPageBreak/>
         <w:t>Each employee should have an Add page, which has:</w:t>
       </w:r>
     </w:p>
@@ -659,7 +647,6 @@
         <w:rPr>
           <w:sz w:val="24"/>
         </w:rPr>
-        <w:lastRenderedPageBreak/>
         <w:t>Employee name</w:t>
       </w:r>
     </w:p>
@@ -993,17 +980,8 @@
           <w:b/>
           <w:sz w:val="24"/>
         </w:rPr>
-        <w:t xml:space="preserve">Rewriting the existing code to </w:t>
-      </w:r>
-      <w:proofErr w:type="spellStart"/>
-      <w:r>
-        <w:rPr>
-          <w:b/>
-          <w:sz w:val="24"/>
-        </w:rPr>
-        <w:t>php</w:t>
-      </w:r>
-      <w:proofErr w:type="spellEnd"/>
+        <w:t>Rewriting the existing code to php</w:t>
+      </w:r>
     </w:p>
     <w:p>
       <w:pPr>
@@ -1035,35 +1013,7 @@
         <w:rPr>
           <w:sz w:val="24"/>
         </w:rPr>
-        <w:t>Proper safety measures should be applied so that user enters correct data (just like in the Java get-</w:t>
-      </w:r>
-      <w:proofErr w:type="spellStart"/>
-      <w:r>
-        <w:rPr>
-          <w:sz w:val="24"/>
-        </w:rPr>
-        <w:t>ers</w:t>
-      </w:r>
-      <w:proofErr w:type="spellEnd"/>
-      <w:r>
-        <w:rPr>
-          <w:sz w:val="24"/>
-        </w:rPr>
-        <w:t xml:space="preserve"> and set-</w:t>
-      </w:r>
-      <w:proofErr w:type="spellStart"/>
-      <w:r>
-        <w:rPr>
-          <w:sz w:val="24"/>
-        </w:rPr>
-        <w:t>ers</w:t>
-      </w:r>
-      <w:proofErr w:type="spellEnd"/>
-      <w:r>
-        <w:rPr>
-          <w:sz w:val="24"/>
-        </w:rPr>
-        <w:t>)</w:t>
+        <w:t>Proper safety measures should be applied so that user enters correct data (just like in the Java get-ers and set-ers)</w:t>
       </w:r>
     </w:p>
     <w:p>
@@ -1110,21 +1060,7 @@
         <w:rPr>
           <w:sz w:val="24"/>
         </w:rPr>
-        <w:t xml:space="preserve">The same safeties should be </w:t>
-      </w:r>
-      <w:proofErr w:type="spellStart"/>
-      <w:r>
-        <w:rPr>
-          <w:sz w:val="24"/>
-        </w:rPr>
-        <w:t>plased</w:t>
-      </w:r>
-      <w:proofErr w:type="spellEnd"/>
-      <w:r>
-        <w:rPr>
-          <w:sz w:val="24"/>
-        </w:rPr>
-        <w:t xml:space="preserve"> in here </w:t>
+        <w:t xml:space="preserve">The same safeties should be plased in here </w:t>
       </w:r>
       <w:r>
         <w:rPr>
@@ -1217,21 +1153,7 @@
         <w:rPr>
           <w:sz w:val="24"/>
         </w:rPr>
-        <w:t xml:space="preserve">The same algorithm that is used in the Java implementation, but written in </w:t>
-      </w:r>
-      <w:proofErr w:type="spellStart"/>
-      <w:r>
-        <w:rPr>
-          <w:sz w:val="24"/>
-        </w:rPr>
-        <w:t>php</w:t>
-      </w:r>
-      <w:proofErr w:type="spellEnd"/>
-      <w:r>
-        <w:rPr>
-          <w:sz w:val="24"/>
-        </w:rPr>
-        <w:t>.</w:t>
+        <w:t>The same algorithm that is used in the Java implementation, but written in php.</w:t>
       </w:r>
     </w:p>
     <w:p>

</xml_diff>

<commit_message>
added some notes on how to store global variables
</commit_message>
<xml_diff>
--- a/tasks.docx
+++ b/tasks.docx
@@ -59,7 +59,6 @@
       <w:pPr>
         <w:pStyle w:val="ListParagraph"/>
         <w:rPr>
-          <w:b/>
           <w:sz w:val="24"/>
         </w:rPr>
       </w:pPr>
@@ -115,6 +114,53 @@
         </w:rPr>
         <w:t>EmployeeFreeTimes</w:t>
       </w:r>
+      <w:r>
+        <w:rPr>
+          <w:b/>
+          <w:sz w:val="24"/>
+        </w:rPr>
+        <w:t xml:space="preserve">. </w:t>
+      </w:r>
+      <w:r>
+        <w:rPr>
+          <w:sz w:val="24"/>
+        </w:rPr>
+        <w:t xml:space="preserve">The variables </w:t>
+      </w:r>
+      <w:r>
+        <w:rPr>
+          <w:i/>
+          <w:sz w:val="24"/>
+        </w:rPr>
+        <w:t>numWorkPlaces, minWorkHours</w:t>
+      </w:r>
+      <w:r>
+        <w:rPr>
+          <w:sz w:val="24"/>
+        </w:rPr>
+        <w:t xml:space="preserve"> and </w:t>
+      </w:r>
+      <w:r>
+        <w:rPr>
+          <w:i/>
+          <w:sz w:val="24"/>
+        </w:rPr>
+        <w:t>maxWorkHours</w:t>
+      </w:r>
+      <w:r>
+        <w:rPr>
+          <w:sz w:val="24"/>
+        </w:rPr>
+        <w:t xml:space="preserve"> will be stored as session variables</w:t>
+      </w:r>
+      <w:r>
+        <w:rPr>
+          <w:sz w:val="24"/>
+        </w:rPr>
+        <w:t>.</w:t>
+      </w:r>
+      <w:bookmarkStart w:id="0" w:name="_GoBack"/>
+      <w:bookmarkEnd w:id="0"/>
     </w:p>
     <w:p>
       <w:pPr>
@@ -193,8 +239,6 @@
       <w:r>
         <w:t>Note: The EmployeeShifts Foreign Keys both are used as Primary Key. The tool doesn’t have an option to draw that (or at least I couldn’t find such). Sorry about the inconvenience.</w:t>
       </w:r>
-      <w:bookmarkStart w:id="0" w:name="_GoBack"/>
-      <w:bookmarkEnd w:id="0"/>
     </w:p>
     <w:p>
       <w:r>
@@ -273,6 +317,7 @@
           <w:b/>
           <w:sz w:val="28"/>
         </w:rPr>
+        <w:lastRenderedPageBreak/>
         <w:t>Welcome page</w:t>
       </w:r>
       <w:r>
@@ -293,7 +338,6 @@
         <w:rPr>
           <w:sz w:val="24"/>
         </w:rPr>
-        <w:lastRenderedPageBreak/>
         <w:t>The</w:t>
       </w:r>
       <w:r>
@@ -615,6 +659,7 @@
           <w:b/>
           <w:sz w:val="24"/>
         </w:rPr>
+        <w:lastRenderedPageBreak/>
         <w:t>Employee Add page</w:t>
       </w:r>
     </w:p>
@@ -628,7 +673,6 @@
         <w:rPr>
           <w:sz w:val="24"/>
         </w:rPr>
-        <w:lastRenderedPageBreak/>
         <w:t>Each employee should have an Add page, which has:</w:t>
       </w:r>
     </w:p>

</xml_diff>

<commit_message>
added descriptions for the web pages
</commit_message>
<xml_diff>
--- a/tasks.docx
+++ b/tasks.docx
@@ -4,7 +4,7 @@
   <w:body>
     <w:p>
       <w:pPr>
-        <w:pStyle w:val="style26"/>
+        <w:pStyle w:val="style31"/>
         <w:jc w:val="center"/>
       </w:pPr>
       <w:r>
@@ -23,25 +23,6 @@
     <w:p>
       <w:pPr>
         <w:pStyle w:val="style1"/>
-      </w:pPr>
-      <w:r>
-        <w:rPr>
-          <w:sz w:val="40"/>
-        </w:rPr>
-        <w:t>Tasks</w:t>
-      </w:r>
-    </w:p>
-    <w:p>
-      <w:pPr>
-        <w:pStyle w:val="style0"/>
-      </w:pPr>
-      <w:r>
-        <w:rPr/>
-      </w:r>
-    </w:p>
-    <w:p>
-      <w:pPr>
-        <w:pStyle w:val="style28"/>
         <w:numPr>
           <w:ilvl w:val="0"/>
           <w:numId w:val="1"/>
@@ -49,6 +30,29 @@
       </w:pPr>
       <w:r>
         <w:rPr>
+          <w:sz w:val="40"/>
+        </w:rPr>
+        <w:t>Tasks</w:t>
+      </w:r>
+    </w:p>
+    <w:p>
+      <w:pPr>
+        <w:pStyle w:val="style0"/>
+      </w:pPr>
+      <w:r>
+        <w:rPr/>
+      </w:r>
+    </w:p>
+    <w:p>
+      <w:pPr>
+        <w:pStyle w:val="style33"/>
+        <w:numPr>
+          <w:ilvl w:val="0"/>
+          <w:numId w:val="2"/>
+        </w:numPr>
+      </w:pPr>
+      <w:r>
+        <w:rPr>
           <w:b/>
           <w:sz w:val="28"/>
         </w:rPr>
@@ -57,17 +61,15 @@
     </w:p>
     <w:p>
       <w:pPr>
-        <w:pStyle w:val="style28"/>
-      </w:pPr>
-      <w:r>
-        <w:rPr>
-          <w:sz w:val="24"/>
-        </w:rPr>
-      </w:r>
-    </w:p>
-    <w:p>
-      <w:pPr>
-        <w:pStyle w:val="style28"/>
+        <w:pStyle w:val="style33"/>
+      </w:pPr>
+      <w:r>
+        <w:rPr/>
+      </w:r>
+    </w:p>
+    <w:p>
+      <w:pPr>
+        <w:pStyle w:val="style33"/>
       </w:pPr>
       <w:r>
         <w:rPr>
@@ -130,18 +132,15 @@
     </w:p>
     <w:p>
       <w:pPr>
-        <w:pStyle w:val="style28"/>
-      </w:pPr>
-      <w:r>
-        <w:rPr>
-          <w:b/>
-          <w:sz w:val="24"/>
-        </w:rPr>
-      </w:r>
-    </w:p>
-    <w:p>
-      <w:pPr>
-        <w:pStyle w:val="style28"/>
+        <w:pStyle w:val="style33"/>
+      </w:pPr>
+      <w:r>
+        <w:rPr/>
+      </w:r>
+    </w:p>
+    <w:p>
+      <w:pPr>
+        <w:pStyle w:val="style33"/>
       </w:pPr>
       <w:r>
         <w:rPr/>
@@ -221,82 +220,82 @@
     </w:p>
     <w:p>
       <w:pPr>
-        <w:pStyle w:val="style28"/>
+        <w:pStyle w:val="style33"/>
+        <w:numPr>
+          <w:ilvl w:val="0"/>
+          <w:numId w:val="3"/>
+        </w:numPr>
+      </w:pPr>
+      <w:r>
+        <w:rPr/>
+        <w:t>CREATE queries for all tables</w:t>
+      </w:r>
+    </w:p>
+    <w:p>
+      <w:pPr>
+        <w:pStyle w:val="style33"/>
+        <w:numPr>
+          <w:ilvl w:val="0"/>
+          <w:numId w:val="3"/>
+        </w:numPr>
+      </w:pPr>
+      <w:r>
+        <w:rPr/>
+        <w:t xml:space="preserve">INSERT queries for all tables  </w:t>
+      </w:r>
+    </w:p>
+    <w:p>
+      <w:pPr>
+        <w:pStyle w:val="style33"/>
+        <w:numPr>
+          <w:ilvl w:val="0"/>
+          <w:numId w:val="3"/>
+        </w:numPr>
+      </w:pPr>
+      <w:r>
+        <w:rPr/>
+        <w:t xml:space="preserve">READ queries </w:t>
+      </w:r>
+    </w:p>
+    <w:p>
+      <w:pPr>
+        <w:pStyle w:val="style33"/>
+        <w:numPr>
+          <w:ilvl w:val="0"/>
+          <w:numId w:val="3"/>
+        </w:numPr>
+      </w:pPr>
+      <w:r>
+        <w:rPr/>
+        <w:t>DELETE queries</w:t>
+      </w:r>
+    </w:p>
+    <w:p>
+      <w:pPr>
+        <w:pStyle w:val="style33"/>
+        <w:ind w:hanging="0" w:left="1800" w:right="0"/>
+      </w:pPr>
+      <w:r>
+        <w:rPr/>
+      </w:r>
+    </w:p>
+    <w:p>
+      <w:pPr>
+        <w:pStyle w:val="style0"/>
+      </w:pPr>
+      <w:r>
+        <w:rPr/>
+      </w:r>
+    </w:p>
+    <w:p>
+      <w:pPr>
+        <w:pStyle w:val="style33"/>
         <w:numPr>
           <w:ilvl w:val="0"/>
           <w:numId w:val="2"/>
         </w:numPr>
       </w:pPr>
       <w:r>
-        <w:rPr/>
-        <w:t>CREATE queries for all tables</w:t>
-      </w:r>
-    </w:p>
-    <w:p>
-      <w:pPr>
-        <w:pStyle w:val="style28"/>
-        <w:numPr>
-          <w:ilvl w:val="0"/>
-          <w:numId w:val="2"/>
-        </w:numPr>
-      </w:pPr>
-      <w:r>
-        <w:rPr/>
-        <w:t xml:space="preserve">INSERT queries for all tables  </w:t>
-      </w:r>
-    </w:p>
-    <w:p>
-      <w:pPr>
-        <w:pStyle w:val="style28"/>
-        <w:numPr>
-          <w:ilvl w:val="0"/>
-          <w:numId w:val="2"/>
-        </w:numPr>
-      </w:pPr>
-      <w:r>
-        <w:rPr/>
-        <w:t xml:space="preserve">READ queries </w:t>
-      </w:r>
-    </w:p>
-    <w:p>
-      <w:pPr>
-        <w:pStyle w:val="style28"/>
-        <w:numPr>
-          <w:ilvl w:val="0"/>
-          <w:numId w:val="2"/>
-        </w:numPr>
-      </w:pPr>
-      <w:r>
-        <w:rPr/>
-        <w:t>DELETE queries</w:t>
-      </w:r>
-    </w:p>
-    <w:p>
-      <w:pPr>
-        <w:pStyle w:val="style28"/>
-        <w:ind w:hanging="0" w:left="1800" w:right="0"/>
-      </w:pPr>
-      <w:r>
-        <w:rPr/>
-      </w:r>
-    </w:p>
-    <w:p>
-      <w:pPr>
-        <w:pStyle w:val="style0"/>
-      </w:pPr>
-      <w:r>
-        <w:rPr/>
-      </w:r>
-    </w:p>
-    <w:p>
-      <w:pPr>
-        <w:pStyle w:val="style28"/>
-        <w:numPr>
-          <w:ilvl w:val="0"/>
-          <w:numId w:val="1"/>
-        </w:numPr>
-      </w:pPr>
-      <w:r>
         <w:rPr>
           <w:b/>
           <w:sz w:val="28"/>
@@ -317,10 +316,10 @@
     </w:p>
     <w:p>
       <w:pPr>
-        <w:pStyle w:val="style28"/>
+        <w:pStyle w:val="style33"/>
         <w:numPr>
           <w:ilvl w:val="0"/>
-          <w:numId w:val="2"/>
+          <w:numId w:val="3"/>
         </w:numPr>
       </w:pPr>
       <w:r>
@@ -332,10 +331,10 @@
     </w:p>
     <w:p>
       <w:pPr>
-        <w:pStyle w:val="style28"/>
+        <w:pStyle w:val="style33"/>
         <w:numPr>
           <w:ilvl w:val="0"/>
-          <w:numId w:val="2"/>
+          <w:numId w:val="3"/>
         </w:numPr>
       </w:pPr>
       <w:r>
@@ -347,10 +346,10 @@
     </w:p>
     <w:p>
       <w:pPr>
-        <w:pStyle w:val="style28"/>
+        <w:pStyle w:val="style33"/>
         <w:numPr>
           <w:ilvl w:val="0"/>
-          <w:numId w:val="2"/>
+          <w:numId w:val="3"/>
         </w:numPr>
       </w:pPr>
       <w:r>
@@ -362,10 +361,10 @@
     </w:p>
     <w:p>
       <w:pPr>
-        <w:pStyle w:val="style28"/>
+        <w:pStyle w:val="style33"/>
         <w:numPr>
           <w:ilvl w:val="0"/>
-          <w:numId w:val="2"/>
+          <w:numId w:val="3"/>
         </w:numPr>
       </w:pPr>
       <w:r>
@@ -377,10 +376,10 @@
     </w:p>
     <w:p>
       <w:pPr>
-        <w:pStyle w:val="style28"/>
+        <w:pStyle w:val="style33"/>
         <w:numPr>
           <w:ilvl w:val="0"/>
-          <w:numId w:val="2"/>
+          <w:numId w:val="3"/>
         </w:numPr>
       </w:pPr>
       <w:r>
@@ -392,10 +391,10 @@
     </w:p>
     <w:p>
       <w:pPr>
-        <w:pStyle w:val="style28"/>
+        <w:pStyle w:val="style33"/>
         <w:numPr>
           <w:ilvl w:val="0"/>
-          <w:numId w:val="2"/>
+          <w:numId w:val="3"/>
         </w:numPr>
       </w:pPr>
       <w:r>
@@ -492,47 +491,23 @@
         <w:pStyle w:val="style0"/>
       </w:pPr>
       <w:r>
-        <w:rPr>
-          <w:sz w:val="24"/>
-        </w:rPr>
-      </w:r>
-    </w:p>
-    <w:p>
-      <w:pPr>
-        <w:pStyle w:val="style0"/>
-      </w:pPr>
-      <w:r>
-        <w:rPr>
-          <w:sz w:val="24"/>
-        </w:rPr>
-      </w:r>
-    </w:p>
-    <w:p>
-      <w:pPr>
-        <w:pStyle w:val="style0"/>
-      </w:pPr>
-      <w:r>
-        <w:rPr>
-          <w:sz w:val="24"/>
-        </w:rPr>
-      </w:r>
-    </w:p>
-    <w:p>
-      <w:pPr>
-        <w:pStyle w:val="style0"/>
-      </w:pPr>
-      <w:r>
-        <w:rPr>
-          <w:sz w:val="24"/>
-        </w:rPr>
-      </w:r>
-    </w:p>
-    <w:p>
-      <w:pPr>
-        <w:pStyle w:val="style28"/>
+        <w:rPr/>
+      </w:r>
+    </w:p>
+    <w:p>
+      <w:pPr>
+        <w:pStyle w:val="style0"/>
+      </w:pPr>
+      <w:r>
+        <w:rPr/>
+      </w:r>
+    </w:p>
+    <w:p>
+      <w:pPr>
+        <w:pStyle w:val="style33"/>
         <w:numPr>
           <w:ilvl w:val="0"/>
-          <w:numId w:val="1"/>
+          <w:numId w:val="2"/>
         </w:numPr>
       </w:pPr>
       <w:r>
@@ -545,10 +520,10 @@
     </w:p>
     <w:p>
       <w:pPr>
-        <w:pStyle w:val="style28"/>
+        <w:pStyle w:val="style33"/>
         <w:numPr>
           <w:ilvl w:val="1"/>
-          <w:numId w:val="1"/>
+          <w:numId w:val="2"/>
         </w:numPr>
       </w:pPr>
       <w:r>
@@ -572,10 +547,10 @@
     </w:p>
     <w:p>
       <w:pPr>
-        <w:pStyle w:val="style28"/>
+        <w:pStyle w:val="style33"/>
         <w:numPr>
           <w:ilvl w:val="0"/>
-          <w:numId w:val="2"/>
+          <w:numId w:val="3"/>
         </w:numPr>
       </w:pPr>
       <w:r>
@@ -587,10 +562,10 @@
     </w:p>
     <w:p>
       <w:pPr>
-        <w:pStyle w:val="style28"/>
+        <w:pStyle w:val="style33"/>
         <w:numPr>
           <w:ilvl w:val="0"/>
-          <w:numId w:val="2"/>
+          <w:numId w:val="3"/>
         </w:numPr>
       </w:pPr>
       <w:r>
@@ -602,12 +577,10 @@
     </w:p>
     <w:p>
       <w:pPr>
-        <w:pStyle w:val="style28"/>
-      </w:pPr>
-      <w:r>
-        <w:rPr>
-          <w:sz w:val="24"/>
-        </w:rPr>
+        <w:pStyle w:val="style33"/>
+      </w:pPr>
+      <w:r>
+        <w:rPr/>
       </w:r>
     </w:p>
     <w:p>
@@ -703,17 +676,15 @@
         <w:pStyle w:val="style0"/>
       </w:pPr>
       <w:r>
-        <w:rPr>
-          <w:sz w:val="24"/>
-        </w:rPr>
-      </w:r>
-    </w:p>
-    <w:p>
-      <w:pPr>
-        <w:pStyle w:val="style28"/>
+        <w:rPr/>
+      </w:r>
+    </w:p>
+    <w:p>
+      <w:pPr>
+        <w:pStyle w:val="style33"/>
         <w:numPr>
           <w:ilvl w:val="1"/>
-          <w:numId w:val="1"/>
+          <w:numId w:val="2"/>
         </w:numPr>
       </w:pPr>
       <w:r>
@@ -741,12 +712,38 @@
         </w:rPr>
         <w:t>Delete button</w:t>
       </w:r>
+    </w:p>
+    <w:p>
+      <w:pPr>
+        <w:pStyle w:val="style0"/>
+      </w:pPr>
+      <w:r>
+        <w:rPr>
+          <w:b w:val="false"/>
+          <w:bCs w:val="false"/>
+          <w:sz w:val="24"/>
+        </w:rPr>
+        <w:t>Example:</w:t>
+      </w:r>
+    </w:p>
+    <w:p>
+      <w:pPr>
+        <w:pStyle w:val="style0"/>
+      </w:pPr>
       <w:r>
         <w:rPr/>
         <w:drawing>
-          <wp:inline distB="0" distL="0" distR="0" distT="0">
-            <wp:extent cx="5940425" cy="3877945"/>
+          <wp:anchor allowOverlap="1" behindDoc="0" distB="0" distL="0" distR="0" distT="0" layoutInCell="1" locked="0" relativeHeight="0" simplePos="0">
+            <wp:simplePos x="0" y="0"/>
+            <wp:positionH relativeFrom="column">
+              <wp:posOffset>1624330</wp:posOffset>
+            </wp:positionH>
+            <wp:positionV relativeFrom="paragraph">
+              <wp:posOffset>0</wp:posOffset>
+            </wp:positionV>
+            <wp:extent cx="2695575" cy="3162300"/>
             <wp:effectExtent b="0" l="0" r="0" t="0"/>
+            <wp:wrapTopAndBottom/>
             <wp:docPr descr="A description..." id="1" name="Picture"/>
             <wp:cNvGraphicFramePr>
               <a:graphicFrameLocks xmlns:a="http://schemas.openxmlformats.org/drawingml/2006/main" noChangeAspect="1"/>
@@ -770,7 +767,7 @@
                   <pic:spPr bwMode="auto">
                     <a:xfrm>
                       <a:off x="0" y="0"/>
-                      <a:ext cx="5940425" cy="3877945"/>
+                      <a:ext cx="2695575" cy="3162300"/>
                     </a:xfrm>
                     <a:prstGeom prst="rect">
                       <a:avLst/>
@@ -786,26 +783,16 @@
                 </pic:pic>
               </a:graphicData>
             </a:graphic>
-          </wp:inline>
+          </wp:anchor>
         </w:drawing>
       </w:r>
     </w:p>
     <w:p>
       <w:pPr>
-        <w:pStyle w:val="style0"/>
-      </w:pPr>
-      <w:r>
-        <w:rPr>
-          <w:sz w:val="24"/>
-        </w:rPr>
-      </w:r>
-    </w:p>
-    <w:p>
-      <w:pPr>
-        <w:pStyle w:val="style28"/>
+        <w:pStyle w:val="style33"/>
         <w:numPr>
           <w:ilvl w:val="1"/>
-          <w:numId w:val="1"/>
+          <w:numId w:val="2"/>
         </w:numPr>
       </w:pPr>
       <w:r>
@@ -835,14 +822,76 @@
         <w:rPr>
           <w:sz w:val="24"/>
         </w:rPr>
-      </w:r>
-    </w:p>
-    <w:p>
-      <w:pPr>
-        <w:pStyle w:val="style28"/>
+        <w:t>Example:</w:t>
+      </w:r>
+    </w:p>
+    <w:p>
+      <w:pPr>
+        <w:pStyle w:val="style0"/>
+      </w:pPr>
+      <w:r>
+        <w:rPr/>
+        <w:drawing>
+          <wp:anchor allowOverlap="1" behindDoc="0" distB="0" distL="0" distR="0" distT="0" layoutInCell="1" locked="0" relativeHeight="0" simplePos="0">
+            <wp:simplePos x="0" y="0"/>
+            <wp:positionH relativeFrom="column">
+              <wp:posOffset>2167255</wp:posOffset>
+            </wp:positionH>
+            <wp:positionV relativeFrom="paragraph">
+              <wp:posOffset>0</wp:posOffset>
+            </wp:positionV>
+            <wp:extent cx="1609725" cy="1743075"/>
+            <wp:effectExtent b="0" l="0" r="0" t="0"/>
+            <wp:wrapTopAndBottom/>
+            <wp:docPr descr="A description..." id="1" name="Picture"/>
+            <wp:cNvGraphicFramePr>
+              <a:graphicFrameLocks xmlns:a="http://schemas.openxmlformats.org/drawingml/2006/main" noChangeAspect="1"/>
+            </wp:cNvGraphicFramePr>
+            <a:graphic xmlns:a="http://schemas.openxmlformats.org/drawingml/2006/main">
+              <a:graphicData uri="http://schemas.openxmlformats.org/drawingml/2006/picture">
+                <pic:pic xmlns:pic="http://schemas.openxmlformats.org/drawingml/2006/picture">
+                  <pic:nvPicPr>
+                    <pic:cNvPr descr="A description..." id="0" name="Picture"/>
+                    <pic:cNvPicPr>
+                      <a:picLocks noChangeArrowheads="1" noChangeAspect="1"/>
+                    </pic:cNvPicPr>
+                  </pic:nvPicPr>
+                  <pic:blipFill>
+                    <a:blip r:embed="rId6"/>
+                    <a:srcRect/>
+                    <a:stretch>
+                      <a:fillRect/>
+                    </a:stretch>
+                  </pic:blipFill>
+                  <pic:spPr bwMode="auto">
+                    <a:xfrm>
+                      <a:off x="0" y="0"/>
+                      <a:ext cx="1609725" cy="1743075"/>
+                    </a:xfrm>
+                    <a:prstGeom prst="rect">
+                      <a:avLst/>
+                    </a:prstGeom>
+                    <a:noFill/>
+                    <a:ln w="9525">
+                      <a:noFill/>
+                      <a:miter lim="800000"/>
+                      <a:headEnd/>
+                      <a:tailEnd/>
+                    </a:ln>
+                  </pic:spPr>
+                </pic:pic>
+              </a:graphicData>
+            </a:graphic>
+          </wp:anchor>
+        </w:drawing>
+      </w:r>
+    </w:p>
+    <w:p>
+      <w:pPr>
+        <w:pStyle w:val="style33"/>
         <w:numPr>
           <w:ilvl w:val="0"/>
-          <w:numId w:val="1"/>
+          <w:numId w:val="2"/>
         </w:numPr>
       </w:pPr>
       <w:r>
@@ -850,15 +899,138 @@
           <w:b/>
           <w:sz w:val="24"/>
         </w:rPr>
+        <w:t>Show schedule page</w:t>
+      </w:r>
+    </w:p>
+    <w:p>
+      <w:pPr>
+        <w:pStyle w:val="style33"/>
+        <w:ind w:hanging="0" w:left="0" w:right="0"/>
+      </w:pPr>
+      <w:r>
+        <w:rPr>
+          <w:b w:val="false"/>
+          <w:bCs w:val="false"/>
+          <w:sz w:val="24"/>
+        </w:rPr>
+        <w:t xml:space="preserve">Shows the current schedule </w:t>
+      </w:r>
+      <w:r>
+        <w:rPr>
+          <w:b/>
+          <w:bCs/>
+          <w:sz w:val="24"/>
+        </w:rPr>
+        <w:t>without</w:t>
+      </w:r>
+      <w:r>
+        <w:rPr>
+          <w:b w:val="false"/>
+          <w:bCs w:val="false"/>
+          <w:sz w:val="24"/>
+        </w:rPr>
+        <w:t xml:space="preserve"> generating it. It should load the schedule from the database.</w:t>
+      </w:r>
+    </w:p>
+    <w:p>
+      <w:pPr>
+        <w:pStyle w:val="style33"/>
+      </w:pPr>
+      <w:r>
+        <w:rPr>
+          <w:b w:val="false"/>
+          <w:bCs w:val="false"/>
+          <w:sz w:val="24"/>
+        </w:rPr>
+        <w:t>Example:</w:t>
+      </w:r>
+    </w:p>
+    <w:p>
+      <w:pPr>
+        <w:pStyle w:val="style33"/>
+      </w:pPr>
+      <w:r>
+        <w:rPr>
+          <w:b w:val="false"/>
+          <w:bCs w:val="false"/>
+        </w:rPr>
+        <w:drawing>
+          <wp:anchor allowOverlap="1" behindDoc="0" distB="0" distL="0" distR="0" distT="0" layoutInCell="1" locked="0" relativeHeight="0" simplePos="0">
+            <wp:simplePos x="0" y="0"/>
+            <wp:positionH relativeFrom="column">
+              <wp:posOffset>1762125</wp:posOffset>
+            </wp:positionH>
+            <wp:positionV relativeFrom="paragraph">
+              <wp:posOffset>0</wp:posOffset>
+            </wp:positionV>
+            <wp:extent cx="2419350" cy="2705100"/>
+            <wp:effectExtent b="0" l="0" r="0" t="0"/>
+            <wp:wrapTopAndBottom/>
+            <wp:docPr descr="A description..." id="1" name="Picture"/>
+            <wp:cNvGraphicFramePr>
+              <a:graphicFrameLocks xmlns:a="http://schemas.openxmlformats.org/drawingml/2006/main" noChangeAspect="1"/>
+            </wp:cNvGraphicFramePr>
+            <a:graphic xmlns:a="http://schemas.openxmlformats.org/drawingml/2006/main">
+              <a:graphicData uri="http://schemas.openxmlformats.org/drawingml/2006/picture">
+                <pic:pic xmlns:pic="http://schemas.openxmlformats.org/drawingml/2006/picture">
+                  <pic:nvPicPr>
+                    <pic:cNvPr descr="A description..." id="0" name="Picture"/>
+                    <pic:cNvPicPr>
+                      <a:picLocks noChangeArrowheads="1" noChangeAspect="1"/>
+                    </pic:cNvPicPr>
+                  </pic:nvPicPr>
+                  <pic:blipFill>
+                    <a:blip r:embed="rId7"/>
+                    <a:srcRect/>
+                    <a:stretch>
+                      <a:fillRect/>
+                    </a:stretch>
+                  </pic:blipFill>
+                  <pic:spPr bwMode="auto">
+                    <a:xfrm>
+                      <a:off x="0" y="0"/>
+                      <a:ext cx="2419350" cy="2705100"/>
+                    </a:xfrm>
+                    <a:prstGeom prst="rect">
+                      <a:avLst/>
+                    </a:prstGeom>
+                    <a:noFill/>
+                    <a:ln w="9525">
+                      <a:noFill/>
+                      <a:miter lim="800000"/>
+                      <a:headEnd/>
+                      <a:tailEnd/>
+                    </a:ln>
+                  </pic:spPr>
+                </pic:pic>
+              </a:graphicData>
+            </a:graphic>
+          </wp:anchor>
+        </w:drawing>
+      </w:r>
+    </w:p>
+    <w:p>
+      <w:pPr>
+        <w:pStyle w:val="style33"/>
+        <w:numPr>
+          <w:ilvl w:val="0"/>
+          <w:numId w:val="2"/>
+        </w:numPr>
+      </w:pPr>
+      <w:r>
+        <w:rPr>
+          <w:b/>
+          <w:sz w:val="24"/>
+        </w:rPr>
         <w:t>Rewriting the existing code to php</w:t>
       </w:r>
     </w:p>
     <w:p>
       <w:pPr>
-        <w:pStyle w:val="style28"/>
+        <w:pStyle w:val="style33"/>
         <w:numPr>
           <w:ilvl w:val="1"/>
-          <w:numId w:val="1"/>
+          <w:numId w:val="2"/>
         </w:numPr>
       </w:pPr>
       <w:r>
@@ -882,10 +1054,10 @@
     </w:p>
     <w:p>
       <w:pPr>
-        <w:pStyle w:val="style28"/>
+        <w:pStyle w:val="style33"/>
         <w:numPr>
           <w:ilvl w:val="1"/>
-          <w:numId w:val="1"/>
+          <w:numId w:val="2"/>
         </w:numPr>
       </w:pPr>
       <w:r>
@@ -909,10 +1081,10 @@
     </w:p>
     <w:p>
       <w:pPr>
-        <w:pStyle w:val="style28"/>
+        <w:pStyle w:val="style33"/>
         <w:numPr>
           <w:ilvl w:val="1"/>
-          <w:numId w:val="1"/>
+          <w:numId w:val="2"/>
         </w:numPr>
       </w:pPr>
       <w:r>
@@ -939,25 +1111,22 @@
         <w:pStyle w:val="style0"/>
       </w:pPr>
       <w:r>
+        <w:rPr/>
+      </w:r>
+    </w:p>
+    <w:p>
+      <w:pPr>
+        <w:pStyle w:val="style33"/>
+        <w:numPr>
+          <w:ilvl w:val="1"/>
+          <w:numId w:val="2"/>
+        </w:numPr>
+      </w:pPr>
+      <w:r>
         <w:rPr>
           <w:b/>
           <w:sz w:val="24"/>
         </w:rPr>
-      </w:r>
-    </w:p>
-    <w:p>
-      <w:pPr>
-        <w:pStyle w:val="style28"/>
-        <w:numPr>
-          <w:ilvl w:val="1"/>
-          <w:numId w:val="1"/>
-        </w:numPr>
-      </w:pPr>
-      <w:r>
-        <w:rPr>
-          <w:b/>
-          <w:sz w:val="24"/>
-        </w:rPr>
         <w:t>Executing the schedule arrangement algorithm</w:t>
       </w:r>
     </w:p>
@@ -975,6 +1144,12 @@
     <w:p>
       <w:pPr>
         <w:pStyle w:val="style0"/>
+        <w:widowControl/>
+        <w:tabs>
+          <w:tab w:leader="none" w:pos="720" w:val="left"/>
+        </w:tabs>
+        <w:suppressAutoHyphens w:val="true"/>
+        <w:spacing w:after="160" w:before="0" w:line="254" w:lineRule="auto"/>
       </w:pPr>
       <w:r>
         <w:rPr/>
@@ -987,7 +1162,7 @@
       <w:pgNumType w:fmt="decimal"/>
       <w:formProt w:val="false"/>
       <w:textDirection w:val="lrTb"/>
-      <w:docGrid w:charSpace="4096" w:linePitch="360" w:type="default"/>
+      <w:docGrid w:charSpace="8192" w:linePitch="360" w:type="default"/>
     </w:sectPr>
   </w:body>
 </w:document>
@@ -998,6 +1173,125 @@
   <w:abstractNum w:abstractNumId="1">
     <w:lvl w:ilvl="0">
       <w:start w:val="1"/>
+      <w:numFmt w:val="none"/>
+      <w:suff w:val="nothing"/>
+      <w:lvlText w:val=""/>
+      <w:lvlJc w:val="left"/>
+      <w:pPr>
+        <w:tabs>
+          <w:tab w:pos="432" w:val="num"/>
+        </w:tabs>
+        <w:ind w:hanging="432" w:left="432"/>
+      </w:pPr>
+    </w:lvl>
+    <w:lvl w:ilvl="1">
+      <w:start w:val="1"/>
+      <w:numFmt w:val="none"/>
+      <w:suff w:val="nothing"/>
+      <w:lvlText w:val=""/>
+      <w:lvlJc w:val="left"/>
+      <w:pPr>
+        <w:tabs>
+          <w:tab w:pos="576" w:val="num"/>
+        </w:tabs>
+        <w:ind w:hanging="576" w:left="576"/>
+      </w:pPr>
+    </w:lvl>
+    <w:lvl w:ilvl="2">
+      <w:start w:val="1"/>
+      <w:numFmt w:val="none"/>
+      <w:suff w:val="nothing"/>
+      <w:lvlText w:val=""/>
+      <w:lvlJc w:val="left"/>
+      <w:pPr>
+        <w:tabs>
+          <w:tab w:pos="720" w:val="num"/>
+        </w:tabs>
+        <w:ind w:hanging="720" w:left="720"/>
+      </w:pPr>
+    </w:lvl>
+    <w:lvl w:ilvl="3">
+      <w:start w:val="1"/>
+      <w:numFmt w:val="none"/>
+      <w:suff w:val="nothing"/>
+      <w:lvlText w:val=""/>
+      <w:lvlJc w:val="left"/>
+      <w:pPr>
+        <w:tabs>
+          <w:tab w:pos="864" w:val="num"/>
+        </w:tabs>
+        <w:ind w:hanging="864" w:left="864"/>
+      </w:pPr>
+    </w:lvl>
+    <w:lvl w:ilvl="4">
+      <w:start w:val="1"/>
+      <w:numFmt w:val="none"/>
+      <w:suff w:val="nothing"/>
+      <w:lvlText w:val=""/>
+      <w:lvlJc w:val="left"/>
+      <w:pPr>
+        <w:tabs>
+          <w:tab w:pos="1008" w:val="num"/>
+        </w:tabs>
+        <w:ind w:hanging="1008" w:left="1008"/>
+      </w:pPr>
+    </w:lvl>
+    <w:lvl w:ilvl="5">
+      <w:start w:val="1"/>
+      <w:numFmt w:val="none"/>
+      <w:suff w:val="nothing"/>
+      <w:lvlText w:val=""/>
+      <w:lvlJc w:val="left"/>
+      <w:pPr>
+        <w:tabs>
+          <w:tab w:pos="1152" w:val="num"/>
+        </w:tabs>
+        <w:ind w:hanging="1152" w:left="1152"/>
+      </w:pPr>
+    </w:lvl>
+    <w:lvl w:ilvl="6">
+      <w:start w:val="1"/>
+      <w:numFmt w:val="none"/>
+      <w:suff w:val="nothing"/>
+      <w:lvlText w:val=""/>
+      <w:lvlJc w:val="left"/>
+      <w:pPr>
+        <w:tabs>
+          <w:tab w:pos="1296" w:val="num"/>
+        </w:tabs>
+        <w:ind w:hanging="1296" w:left="1296"/>
+      </w:pPr>
+    </w:lvl>
+    <w:lvl w:ilvl="7">
+      <w:start w:val="1"/>
+      <w:numFmt w:val="none"/>
+      <w:suff w:val="nothing"/>
+      <w:lvlText w:val=""/>
+      <w:lvlJc w:val="left"/>
+      <w:pPr>
+        <w:tabs>
+          <w:tab w:pos="1440" w:val="num"/>
+        </w:tabs>
+        <w:ind w:hanging="1440" w:left="1440"/>
+      </w:pPr>
+    </w:lvl>
+    <w:lvl w:ilvl="8">
+      <w:start w:val="1"/>
+      <w:numFmt w:val="none"/>
+      <w:suff w:val="nothing"/>
+      <w:lvlText w:val=""/>
+      <w:lvlJc w:val="left"/>
+      <w:pPr>
+        <w:tabs>
+          <w:tab w:pos="1584" w:val="num"/>
+        </w:tabs>
+        <w:ind w:hanging="1584" w:left="1584"/>
+      </w:pPr>
+    </w:lvl>
+  </w:abstractNum>
+  <w:abstractNum w:abstractNumId="2">
+    <w:lvl w:ilvl="0">
+      <w:start w:val="1"/>
       <w:numFmt w:val="decimal"/>
       <w:lvlText w:val="%1."/>
       <w:lvlJc w:val="left"/>
@@ -1082,7 +1376,7 @@
       </w:pPr>
     </w:lvl>
   </w:abstractNum>
-  <w:abstractNum w:abstractNumId="2">
+  <w:abstractNum w:abstractNumId="3">
     <w:lvl w:ilvl="0">
       <w:start w:val="1"/>
       <w:numFmt w:val="bullet"/>
@@ -1190,125 +1484,6 @@
       <w:rPr>
         <w:rFonts w:ascii="Wingdings" w:cs="Wingdings" w:hAnsi="Wingdings" w:hint="default"/>
       </w:rPr>
-    </w:lvl>
-  </w:abstractNum>
-  <w:abstractNum w:abstractNumId="3">
-    <w:lvl w:ilvl="0">
-      <w:start w:val="1"/>
-      <w:numFmt w:val="none"/>
-      <w:suff w:val="nothing"/>
-      <w:lvlText w:val=""/>
-      <w:lvlJc w:val="left"/>
-      <w:pPr>
-        <w:tabs>
-          <w:tab w:pos="432" w:val="num"/>
-        </w:tabs>
-        <w:ind w:hanging="432" w:left="432"/>
-      </w:pPr>
-    </w:lvl>
-    <w:lvl w:ilvl="1">
-      <w:start w:val="1"/>
-      <w:numFmt w:val="none"/>
-      <w:suff w:val="nothing"/>
-      <w:lvlText w:val=""/>
-      <w:lvlJc w:val="left"/>
-      <w:pPr>
-        <w:tabs>
-          <w:tab w:pos="576" w:val="num"/>
-        </w:tabs>
-        <w:ind w:hanging="576" w:left="576"/>
-      </w:pPr>
-    </w:lvl>
-    <w:lvl w:ilvl="2">
-      <w:start w:val="1"/>
-      <w:numFmt w:val="none"/>
-      <w:suff w:val="nothing"/>
-      <w:lvlText w:val=""/>
-      <w:lvlJc w:val="left"/>
-      <w:pPr>
-        <w:tabs>
-          <w:tab w:pos="720" w:val="num"/>
-        </w:tabs>
-        <w:ind w:hanging="720" w:left="720"/>
-      </w:pPr>
-    </w:lvl>
-    <w:lvl w:ilvl="3">
-      <w:start w:val="1"/>
-      <w:numFmt w:val="none"/>
-      <w:suff w:val="nothing"/>
-      <w:lvlText w:val=""/>
-      <w:lvlJc w:val="left"/>
-      <w:pPr>
-        <w:tabs>
-          <w:tab w:pos="864" w:val="num"/>
-        </w:tabs>
-        <w:ind w:hanging="864" w:left="864"/>
-      </w:pPr>
-    </w:lvl>
-    <w:lvl w:ilvl="4">
-      <w:start w:val="1"/>
-      <w:numFmt w:val="none"/>
-      <w:suff w:val="nothing"/>
-      <w:lvlText w:val=""/>
-      <w:lvlJc w:val="left"/>
-      <w:pPr>
-        <w:tabs>
-          <w:tab w:pos="1008" w:val="num"/>
-        </w:tabs>
-        <w:ind w:hanging="1008" w:left="1008"/>
-      </w:pPr>
-    </w:lvl>
-    <w:lvl w:ilvl="5">
-      <w:start w:val="1"/>
-      <w:numFmt w:val="none"/>
-      <w:suff w:val="nothing"/>
-      <w:lvlText w:val=""/>
-      <w:lvlJc w:val="left"/>
-      <w:pPr>
-        <w:tabs>
-          <w:tab w:pos="1152" w:val="num"/>
-        </w:tabs>
-        <w:ind w:hanging="1152" w:left="1152"/>
-      </w:pPr>
-    </w:lvl>
-    <w:lvl w:ilvl="6">
-      <w:start w:val="1"/>
-      <w:numFmt w:val="none"/>
-      <w:suff w:val="nothing"/>
-      <w:lvlText w:val=""/>
-      <w:lvlJc w:val="left"/>
-      <w:pPr>
-        <w:tabs>
-          <w:tab w:pos="1296" w:val="num"/>
-        </w:tabs>
-        <w:ind w:hanging="1296" w:left="1296"/>
-      </w:pPr>
-    </w:lvl>
-    <w:lvl w:ilvl="7">
-      <w:start w:val="1"/>
-      <w:numFmt w:val="none"/>
-      <w:suff w:val="nothing"/>
-      <w:lvlText w:val=""/>
-      <w:lvlJc w:val="left"/>
-      <w:pPr>
-        <w:tabs>
-          <w:tab w:pos="1440" w:val="num"/>
-        </w:tabs>
-        <w:ind w:hanging="1440" w:left="1440"/>
-      </w:pPr>
-    </w:lvl>
-    <w:lvl w:ilvl="8">
-      <w:start w:val="1"/>
-      <w:numFmt w:val="none"/>
-      <w:suff w:val="nothing"/>
-      <w:lvlText w:val=""/>
-      <w:lvlJc w:val="left"/>
-      <w:pPr>
-        <w:tabs>
-          <w:tab w:pos="1584" w:val="num"/>
-        </w:tabs>
-        <w:ind w:hanging="1584" w:left="1584"/>
-      </w:pPr>
     </w:lvl>
   </w:abstractNum>
   <w:num w:numId="1">
@@ -1334,11 +1509,11 @@
         <w:tab w:leader="none" w:pos="720" w:val="left"/>
       </w:tabs>
       <w:suppressAutoHyphens w:val="true"/>
-      <w:spacing w:after="160" w:before="0" w:line="256" w:lineRule="auto"/>
+      <w:spacing w:after="160" w:before="0" w:line="254" w:lineRule="auto"/>
     </w:pPr>
     <w:rPr>
       <w:rFonts w:ascii="Calibri" w:cs="Calibri" w:eastAsia="WenQuanYi Micro Hei" w:hAnsi="Calibri"/>
-      <w:color w:val="auto"/>
+      <w:color w:val="00000A"/>
       <w:sz w:val="22"/>
       <w:szCs w:val="22"/>
       <w:lang w:bidi="ar-SA" w:eastAsia="en-US" w:val="en-US"/>
@@ -1347,11 +1522,16 @@
   <w:style w:styleId="style1" w:type="paragraph">
     <w:name w:val="Heading 1"/>
     <w:basedOn w:val="style0"/>
-    <w:next w:val="style22"/>
+    <w:next w:val="style27"/>
     <w:pPr>
       <w:keepNext/>
       <w:keepLines/>
+      <w:numPr>
+        <w:ilvl w:val="0"/>
+        <w:numId w:val="1"/>
+      </w:numPr>
       <w:spacing w:after="0" w:before="240"/>
+      <w:outlineLvl w:val="0"/>
     </w:pPr>
     <w:rPr>
       <w:rFonts w:ascii="Calibri Light" w:cs="" w:hAnsi="Calibri Light"/>
@@ -1409,10 +1589,46 @@
       <w:rFonts w:cs="Courier New"/>
     </w:rPr>
   </w:style>
-  <w:style w:styleId="style21" w:type="paragraph">
+  <w:style w:styleId="style21" w:type="character">
+    <w:name w:val="ListLabel 4"/>
+    <w:next w:val="style21"/>
+    <w:rPr>
+      <w:b/>
+      <w:sz w:val="28"/>
+    </w:rPr>
+  </w:style>
+  <w:style w:styleId="style22" w:type="character">
+    <w:name w:val="ListLabel 5"/>
+    <w:next w:val="style22"/>
+    <w:rPr>
+      <w:rFonts w:cs="Calibri"/>
+    </w:rPr>
+  </w:style>
+  <w:style w:styleId="style23" w:type="character">
+    <w:name w:val="ListLabel 6"/>
+    <w:next w:val="style23"/>
+    <w:rPr>
+      <w:rFonts w:cs="Courier New"/>
+    </w:rPr>
+  </w:style>
+  <w:style w:styleId="style24" w:type="character">
+    <w:name w:val="ListLabel 7"/>
+    <w:next w:val="style24"/>
+    <w:rPr>
+      <w:rFonts w:cs="Wingdings"/>
+    </w:rPr>
+  </w:style>
+  <w:style w:styleId="style25" w:type="character">
+    <w:name w:val="ListLabel 8"/>
+    <w:next w:val="style25"/>
+    <w:rPr>
+      <w:rFonts w:cs="Symbol"/>
+    </w:rPr>
+  </w:style>
+  <w:style w:styleId="style26" w:type="paragraph">
     <w:name w:val="Heading"/>
     <w:basedOn w:val="style0"/>
-    <w:next w:val="style22"/>
+    <w:next w:val="style27"/>
     <w:pPr>
       <w:keepNext/>
       <w:spacing w:after="120" w:before="240"/>
@@ -1423,28 +1639,28 @@
       <w:szCs w:val="28"/>
     </w:rPr>
   </w:style>
-  <w:style w:styleId="style22" w:type="paragraph">
+  <w:style w:styleId="style27" w:type="paragraph">
     <w:name w:val="Text body"/>
     <w:basedOn w:val="style0"/>
-    <w:next w:val="style22"/>
+    <w:next w:val="style27"/>
     <w:pPr>
       <w:spacing w:after="120" w:before="0"/>
     </w:pPr>
     <w:rPr/>
   </w:style>
-  <w:style w:styleId="style23" w:type="paragraph">
+  <w:style w:styleId="style28" w:type="paragraph">
     <w:name w:val="List"/>
-    <w:basedOn w:val="style22"/>
-    <w:next w:val="style23"/>
+    <w:basedOn w:val="style27"/>
+    <w:next w:val="style28"/>
     <w:pPr/>
     <w:rPr>
       <w:rFonts w:cs="Lohit Hindi"/>
     </w:rPr>
   </w:style>
-  <w:style w:styleId="style24" w:type="paragraph">
+  <w:style w:styleId="style29" w:type="paragraph">
     <w:name w:val="Caption"/>
     <w:basedOn w:val="style0"/>
-    <w:next w:val="style24"/>
+    <w:next w:val="style29"/>
     <w:pPr>
       <w:suppressLineNumbers/>
       <w:spacing w:after="120" w:before="120"/>
@@ -1457,10 +1673,10 @@
       <w:szCs w:val="24"/>
     </w:rPr>
   </w:style>
-  <w:style w:styleId="style25" w:type="paragraph">
+  <w:style w:styleId="style30" w:type="paragraph">
     <w:name w:val="Index"/>
     <w:basedOn w:val="style0"/>
-    <w:next w:val="style25"/>
+    <w:next w:val="style30"/>
     <w:pPr>
       <w:suppressLineNumbers/>
     </w:pPr>
@@ -1468,10 +1684,10 @@
       <w:rFonts w:cs="Lohit Hindi"/>
     </w:rPr>
   </w:style>
-  <w:style w:styleId="style26" w:type="paragraph">
+  <w:style w:styleId="style31" w:type="paragraph">
     <w:name w:val="Title"/>
     <w:basedOn w:val="style0"/>
-    <w:next w:val="style27"/>
+    <w:next w:val="style32"/>
     <w:pPr>
       <w:spacing w:after="0" w:before="0" w:line="100" w:lineRule="atLeast"/>
       <w:jc w:val="center"/>
@@ -1485,10 +1701,10 @@
       <w:szCs w:val="56"/>
     </w:rPr>
   </w:style>
-  <w:style w:styleId="style27" w:type="paragraph">
+  <w:style w:styleId="style32" w:type="paragraph">
     <w:name w:val="Subtitle"/>
-    <w:basedOn w:val="style21"/>
-    <w:next w:val="style22"/>
+    <w:basedOn w:val="style26"/>
+    <w:next w:val="style27"/>
     <w:pPr>
       <w:jc w:val="center"/>
     </w:pPr>
@@ -1499,10 +1715,10 @@
       <w:szCs w:val="28"/>
     </w:rPr>
   </w:style>
-  <w:style w:styleId="style28" w:type="paragraph">
+  <w:style w:styleId="style33" w:type="paragraph">
     <w:name w:val="List Paragraph"/>
     <w:basedOn w:val="style0"/>
-    <w:next w:val="style28"/>
+    <w:next w:val="style33"/>
     <w:pPr>
       <w:ind w:hanging="0" w:left="720" w:right="0"/>
     </w:pPr>

</xml_diff>